<commit_message>
Update analysis scripts and results (session/followup comparison)
</commit_message>
<xml_diff>
--- a/results/paper_tables/01_dr_global_by_molecule.docx
+++ b/results/paper_tables/01_dr_global_by_molecule.docx
@@ -318,284 +318,8 @@
         <w:tc>
           <w:tcPr>
             <w:tcBorders>
-              <w:bottom w:val="none" w:sz="0" w:space="0" w:color="000000"/>
+              <w:bottom w:val="single" w:sz="12" w:space="0" w:color="666666"/>
               <w:top w:val="single" w:sz="12" w:space="0" w:color="666666"/>
-              <w:left w:val="none" w:sz="0" w:space="0" w:color="000000"/>
-              <w:right w:val="none" w:sz="0" w:space="0" w:color="000000"/>
-            </w:tcBorders>
-            <w:shd w:val="clear" w:color="auto" w:fill="FFFFFF"/>
-            <w:tcMar>
-              <w:top w:w="0" w:type="dxa"/>
-              <w:bottom w:w="0" w:type="dxa"/>
-              <w:left w:w="0" w:type="dxa"/>
-              <w:right w:w="0" w:type="dxa"/>
-            </w:tcMar>
-            <w:vAlign w:val="center"/>
-          </w:tcPr>
-          <w:p>
-            <w:pPr>
-              <w:jc w:val="left"/>
-              <w:pBdr>
-                <w:bottom w:val="none" w:sz="0" w:space="0" w:color="000000"/>
-                <w:top w:val="none" w:sz="0" w:space="0" w:color="000000"/>
-                <w:left w:val="none" w:sz="0" w:space="0" w:color="000000"/>
-                <w:right w:val="none" w:sz="0" w:space="0" w:color="000000"/>
-              </w:pBdr>
-              <w:spacing w:after="100" w:before="100" w:line="240"/>
-              <w:ind w:left="100" w:right="100" w:firstLine="0" w:firstLineChars="0"/>
-              <w:rPr>
-                <w:rFonts w:ascii="Helvetica" w:hAnsi="Helvetica" w:eastAsia="Helvetica" w:cs="Helvetica"/>
-                <w:i w:val="false"/>
-                <w:b w:val="false"/>
-                <w:u w:val="none"/>
-                <w:strike w:val="false"/>
-                <w:sz w:val="22"/>
-                <w:szCs w:val="22"/>
-                <w:color w:val="000000"/>
-              </w:rPr>
-            </w:pPr>
-            <w:r>
-              <w:rPr>
-                <w:rFonts w:ascii="Helvetica" w:hAnsi="Helvetica" w:eastAsia="Helvetica" w:cs="Helvetica"/>
-                <w:i w:val="false"/>
-                <w:b w:val="false"/>
-                <w:u w:val="none"/>
-                <w:strike w:val="false"/>
-                <w:sz w:val="22"/>
-                <w:szCs w:val="22"/>
-                <w:color w:val="000000"/>
-              </w:rPr>
-              <w:t xml:space="preserve">LSD</w:t>
-            </w:r>
-          </w:p>
-        </w:tc>
-        <w:tc>
-          <w:tcPr>
-            <w:tcBorders>
-              <w:bottom w:val="none" w:sz="0" w:space="0" w:color="000000"/>
-              <w:top w:val="single" w:sz="12" w:space="0" w:color="666666"/>
-              <w:left w:val="none" w:sz="0" w:space="0" w:color="000000"/>
-              <w:right w:val="none" w:sz="0" w:space="0" w:color="000000"/>
-            </w:tcBorders>
-            <w:shd w:val="clear" w:color="auto" w:fill="FFFFFF"/>
-            <w:tcMar>
-              <w:top w:w="0" w:type="dxa"/>
-              <w:bottom w:w="0" w:type="dxa"/>
-              <w:left w:w="0" w:type="dxa"/>
-              <w:right w:w="0" w:type="dxa"/>
-            </w:tcMar>
-            <w:vAlign w:val="center"/>
-          </w:tcPr>
-          <w:p>
-            <w:pPr>
-              <w:jc w:val="right"/>
-              <w:pBdr>
-                <w:bottom w:val="none" w:sz="0" w:space="0" w:color="000000"/>
-                <w:top w:val="none" w:sz="0" w:space="0" w:color="000000"/>
-                <w:left w:val="none" w:sz="0" w:space="0" w:color="000000"/>
-                <w:right w:val="none" w:sz="0" w:space="0" w:color="000000"/>
-              </w:pBdr>
-              <w:spacing w:after="100" w:before="100" w:line="240"/>
-              <w:ind w:left="100" w:right="100" w:firstLine="0" w:firstLineChars="0"/>
-              <w:rPr>
-                <w:rFonts w:ascii="Helvetica" w:hAnsi="Helvetica" w:eastAsia="Helvetica" w:cs="Helvetica"/>
-                <w:i w:val="false"/>
-                <w:b w:val="false"/>
-                <w:u w:val="none"/>
-                <w:strike w:val="false"/>
-                <w:sz w:val="22"/>
-                <w:szCs w:val="22"/>
-                <w:color w:val="000000"/>
-              </w:rPr>
-            </w:pPr>
-            <w:r>
-              <w:rPr>
-                <w:rFonts w:ascii="Helvetica" w:hAnsi="Helvetica" w:eastAsia="Helvetica" w:cs="Helvetica"/>
-                <w:i w:val="false"/>
-                <w:b w:val="false"/>
-                <w:u w:val="none"/>
-                <w:strike w:val="false"/>
-                <w:sz w:val="22"/>
-                <w:szCs w:val="22"/>
-                <w:color w:val="000000"/>
-              </w:rPr>
-              <w:t xml:space="preserve">57</w:t>
-            </w:r>
-          </w:p>
-        </w:tc>
-        <w:tc>
-          <w:tcPr>
-            <w:tcBorders>
-              <w:bottom w:val="none" w:sz="0" w:space="0" w:color="000000"/>
-              <w:top w:val="single" w:sz="12" w:space="0" w:color="666666"/>
-              <w:left w:val="none" w:sz="0" w:space="0" w:color="000000"/>
-              <w:right w:val="none" w:sz="0" w:space="0" w:color="000000"/>
-            </w:tcBorders>
-            <w:shd w:val="clear" w:color="auto" w:fill="FFFFFF"/>
-            <w:tcMar>
-              <w:top w:w="0" w:type="dxa"/>
-              <w:bottom w:w="0" w:type="dxa"/>
-              <w:left w:w="0" w:type="dxa"/>
-              <w:right w:w="0" w:type="dxa"/>
-            </w:tcMar>
-            <w:vAlign w:val="center"/>
-          </w:tcPr>
-          <w:p>
-            <w:pPr>
-              <w:jc w:val="left"/>
-              <w:pBdr>
-                <w:bottom w:val="none" w:sz="0" w:space="0" w:color="000000"/>
-                <w:top w:val="none" w:sz="0" w:space="0" w:color="000000"/>
-                <w:left w:val="none" w:sz="0" w:space="0" w:color="000000"/>
-                <w:right w:val="none" w:sz="0" w:space="0" w:color="000000"/>
-              </w:pBdr>
-              <w:spacing w:after="100" w:before="100" w:line="240"/>
-              <w:ind w:left="100" w:right="100" w:firstLine="0" w:firstLineChars="0"/>
-              <w:rPr>
-                <w:rFonts w:ascii="Helvetica" w:hAnsi="Helvetica" w:eastAsia="Helvetica" w:cs="Helvetica"/>
-                <w:i w:val="false"/>
-                <w:b w:val="false"/>
-                <w:u w:val="none"/>
-                <w:strike w:val="false"/>
-                <w:sz w:val="22"/>
-                <w:szCs w:val="22"/>
-                <w:color w:val="000000"/>
-              </w:rPr>
-            </w:pPr>
-            <w:r>
-              <w:rPr>
-                <w:rFonts w:ascii="Helvetica" w:hAnsi="Helvetica" w:eastAsia="Helvetica" w:cs="Helvetica"/>
-                <w:i w:val="false"/>
-                <w:b w:val="false"/>
-                <w:u w:val="none"/>
-                <w:strike w:val="false"/>
-                <w:sz w:val="22"/>
-                <w:szCs w:val="22"/>
-                <w:color w:val="000000"/>
-              </w:rPr>
-              <w:t xml:space="preserve">26.37</w:t>
-            </w:r>
-          </w:p>
-        </w:tc>
-        <w:tc>
-          <w:tcPr>
-            <w:tcBorders>
-              <w:bottom w:val="none" w:sz="0" w:space="0" w:color="000000"/>
-              <w:top w:val="single" w:sz="12" w:space="0" w:color="666666"/>
-              <w:left w:val="none" w:sz="0" w:space="0" w:color="000000"/>
-              <w:right w:val="none" w:sz="0" w:space="0" w:color="000000"/>
-            </w:tcBorders>
-            <w:shd w:val="clear" w:color="auto" w:fill="FFFFFF"/>
-            <w:tcMar>
-              <w:top w:w="0" w:type="dxa"/>
-              <w:bottom w:w="0" w:type="dxa"/>
-              <w:left w:w="0" w:type="dxa"/>
-              <w:right w:w="0" w:type="dxa"/>
-            </w:tcMar>
-            <w:vAlign w:val="center"/>
-          </w:tcPr>
-          <w:p>
-            <w:pPr>
-              <w:jc w:val="left"/>
-              <w:pBdr>
-                <w:bottom w:val="none" w:sz="0" w:space="0" w:color="000000"/>
-                <w:top w:val="none" w:sz="0" w:space="0" w:color="000000"/>
-                <w:left w:val="none" w:sz="0" w:space="0" w:color="000000"/>
-                <w:right w:val="none" w:sz="0" w:space="0" w:color="000000"/>
-              </w:pBdr>
-              <w:spacing w:after="100" w:before="100" w:line="240"/>
-              <w:ind w:left="100" w:right="100" w:firstLine="0" w:firstLineChars="0"/>
-              <w:rPr>
-                <w:rFonts w:ascii="Helvetica" w:hAnsi="Helvetica" w:eastAsia="Helvetica" w:cs="Helvetica"/>
-                <w:i w:val="false"/>
-                <w:b w:val="false"/>
-                <w:u w:val="none"/>
-                <w:strike w:val="false"/>
-                <w:sz w:val="22"/>
-                <w:szCs w:val="22"/>
-                <w:color w:val="000000"/>
-              </w:rPr>
-            </w:pPr>
-            <w:r>
-              <w:rPr>
-                <w:rFonts w:ascii="Helvetica" w:hAnsi="Helvetica" w:eastAsia="Helvetica" w:cs="Helvetica"/>
-                <w:i w:val="false"/>
-                <w:b w:val="false"/>
-                <w:u w:val="none"/>
-                <w:strike w:val="false"/>
-                <w:sz w:val="22"/>
-                <w:szCs w:val="22"/>
-                <w:color w:val="000000"/>
-              </w:rPr>
-              <w:t xml:space="preserve">&lt;0.001</w:t>
-            </w:r>
-          </w:p>
-        </w:tc>
-        <w:tc>
-          <w:tcPr>
-            <w:tcBorders>
-              <w:bottom w:val="none" w:sz="0" w:space="0" w:color="000000"/>
-              <w:top w:val="single" w:sz="12" w:space="0" w:color="666666"/>
-              <w:left w:val="none" w:sz="0" w:space="0" w:color="000000"/>
-              <w:right w:val="none" w:sz="0" w:space="0" w:color="000000"/>
-            </w:tcBorders>
-            <w:shd w:val="clear" w:color="auto" w:fill="FFFFFF"/>
-            <w:tcMar>
-              <w:top w:w="0" w:type="dxa"/>
-              <w:bottom w:w="0" w:type="dxa"/>
-              <w:left w:w="0" w:type="dxa"/>
-              <w:right w:w="0" w:type="dxa"/>
-            </w:tcMar>
-            <w:vAlign w:val="center"/>
-          </w:tcPr>
-          <w:p>
-            <w:pPr>
-              <w:jc w:val="left"/>
-              <w:pBdr>
-                <w:bottom w:val="none" w:sz="0" w:space="0" w:color="000000"/>
-                <w:top w:val="none" w:sz="0" w:space="0" w:color="000000"/>
-                <w:left w:val="none" w:sz="0" w:space="0" w:color="000000"/>
-                <w:right w:val="none" w:sz="0" w:space="0" w:color="000000"/>
-              </w:pBdr>
-              <w:spacing w:after="100" w:before="100" w:line="240"/>
-              <w:ind w:left="100" w:right="100" w:firstLine="0" w:firstLineChars="0"/>
-              <w:rPr>
-                <w:rFonts w:ascii="Helvetica" w:hAnsi="Helvetica" w:eastAsia="Helvetica" w:cs="Helvetica"/>
-                <w:i w:val="false"/>
-                <w:b w:val="false"/>
-                <w:u w:val="none"/>
-                <w:strike w:val="false"/>
-                <w:sz w:val="22"/>
-                <w:szCs w:val="22"/>
-                <w:color w:val="000000"/>
-              </w:rPr>
-            </w:pPr>
-            <w:r>
-              <w:rPr>
-                <w:rFonts w:ascii="Helvetica" w:hAnsi="Helvetica" w:eastAsia="Helvetica" w:cs="Helvetica"/>
-                <w:i w:val="false"/>
-                <w:b w:val="false"/>
-                <w:u w:val="none"/>
-                <w:strike w:val="false"/>
-                <w:sz w:val="22"/>
-                <w:szCs w:val="22"/>
-                <w:color w:val="000000"/>
-              </w:rPr>
-              <w:t xml:space="preserve">***</w:t>
-            </w:r>
-          </w:p>
-        </w:tc>
-      </w:tr>
-      <w:tr>
-        <w:trPr>
-          <w:trHeight w:val="360" w:hRule="auto"/>
-        </w:trPr>
-        body2
-        <w:tc>
-          <w:tcPr>
-            <w:tcBorders>
-              <w:bottom w:val="none" w:sz="0" w:space="0" w:color="000000"/>
-              <w:top w:val="none" w:sz="0" w:space="0" w:color="000000"/>
               <w:left w:val="none" w:sz="0" w:space="0" w:color="000000"/>
               <w:right w:val="none" w:sz="0" w:space="0" w:color="000000"/>
             </w:tcBorders>
@@ -648,8 +372,8 @@
         <w:tc>
           <w:tcPr>
             <w:tcBorders>
-              <w:bottom w:val="none" w:sz="0" w:space="0" w:color="000000"/>
-              <w:top w:val="none" w:sz="0" w:space="0" w:color="000000"/>
+              <w:bottom w:val="single" w:sz="12" w:space="0" w:color="666666"/>
+              <w:top w:val="single" w:sz="12" w:space="0" w:color="666666"/>
               <w:left w:val="none" w:sz="0" w:space="0" w:color="000000"/>
               <w:right w:val="none" w:sz="0" w:space="0" w:color="000000"/>
             </w:tcBorders>
@@ -695,15 +419,15 @@
                 <w:szCs w:val="22"/>
                 <w:color w:val="000000"/>
               </w:rPr>
-              <w:t xml:space="preserve">218</w:t>
+              <w:t xml:space="preserve">58</w:t>
             </w:r>
           </w:p>
         </w:tc>
         <w:tc>
           <w:tcPr>
             <w:tcBorders>
-              <w:bottom w:val="none" w:sz="0" w:space="0" w:color="000000"/>
-              <w:top w:val="none" w:sz="0" w:space="0" w:color="000000"/>
+              <w:bottom w:val="single" w:sz="12" w:space="0" w:color="666666"/>
+              <w:top w:val="single" w:sz="12" w:space="0" w:color="666666"/>
               <w:left w:val="none" w:sz="0" w:space="0" w:color="000000"/>
               <w:right w:val="none" w:sz="0" w:space="0" w:color="000000"/>
             </w:tcBorders>
@@ -749,15 +473,15 @@
                 <w:szCs w:val="22"/>
                 <w:color w:val="000000"/>
               </w:rPr>
-              <w:t xml:space="preserve">15.85</w:t>
+              <w:t xml:space="preserve">0.67</w:t>
             </w:r>
           </w:p>
         </w:tc>
         <w:tc>
           <w:tcPr>
             <w:tcBorders>
-              <w:bottom w:val="none" w:sz="0" w:space="0" w:color="000000"/>
-              <w:top w:val="none" w:sz="0" w:space="0" w:color="000000"/>
+              <w:bottom w:val="single" w:sz="12" w:space="0" w:color="666666"/>
+              <w:top w:val="single" w:sz="12" w:space="0" w:color="666666"/>
               <w:left w:val="none" w:sz="0" w:space="0" w:color="000000"/>
               <w:right w:val="none" w:sz="0" w:space="0" w:color="000000"/>
             </w:tcBorders>
@@ -803,15 +527,15 @@
                 <w:szCs w:val="22"/>
                 <w:color w:val="000000"/>
               </w:rPr>
-              <w:t xml:space="preserve">&lt;0.001</w:t>
+              <w:t xml:space="preserve">0.057</w:t>
             </w:r>
           </w:p>
         </w:tc>
         <w:tc>
           <w:tcPr>
             <w:tcBorders>
-              <w:bottom w:val="none" w:sz="0" w:space="0" w:color="000000"/>
-              <w:top w:val="none" w:sz="0" w:space="0" w:color="000000"/>
+              <w:bottom w:val="single" w:sz="12" w:space="0" w:color="666666"/>
+              <w:top w:val="single" w:sz="12" w:space="0" w:color="666666"/>
               <w:left w:val="none" w:sz="0" w:space="0" w:color="000000"/>
               <w:right w:val="none" w:sz="0" w:space="0" w:color="000000"/>
             </w:tcBorders>
@@ -857,283 +581,7 @@
                 <w:szCs w:val="22"/>
                 <w:color w:val="000000"/>
               </w:rPr>
-              <w:t xml:space="preserve">***</w:t>
-            </w:r>
-          </w:p>
-        </w:tc>
-      </w:tr>
-      <w:tr>
-        <w:trPr>
-          <w:trHeight w:val="360" w:hRule="auto"/>
-        </w:trPr>
-        body3
-        <w:tc>
-          <w:tcPr>
-            <w:tcBorders>
-              <w:bottom w:val="single" w:sz="12" w:space="0" w:color="666666"/>
-              <w:top w:val="none" w:sz="0" w:space="0" w:color="000000"/>
-              <w:left w:val="none" w:sz="0" w:space="0" w:color="000000"/>
-              <w:right w:val="none" w:sz="0" w:space="0" w:color="000000"/>
-            </w:tcBorders>
-            <w:shd w:val="clear" w:color="auto" w:fill="FFFFFF"/>
-            <w:tcMar>
-              <w:top w:w="0" w:type="dxa"/>
-              <w:bottom w:w="0" w:type="dxa"/>
-              <w:left w:w="0" w:type="dxa"/>
-              <w:right w:w="0" w:type="dxa"/>
-            </w:tcMar>
-            <w:vAlign w:val="center"/>
-          </w:tcPr>
-          <w:p>
-            <w:pPr>
-              <w:jc w:val="left"/>
-              <w:pBdr>
-                <w:bottom w:val="none" w:sz="0" w:space="0" w:color="000000"/>
-                <w:top w:val="none" w:sz="0" w:space="0" w:color="000000"/>
-                <w:left w:val="none" w:sz="0" w:space="0" w:color="000000"/>
-                <w:right w:val="none" w:sz="0" w:space="0" w:color="000000"/>
-              </w:pBdr>
-              <w:spacing w:after="100" w:before="100" w:line="240"/>
-              <w:ind w:left="100" w:right="100" w:firstLine="0" w:firstLineChars="0"/>
-              <w:rPr>
-                <w:rFonts w:ascii="Helvetica" w:hAnsi="Helvetica" w:eastAsia="Helvetica" w:cs="Helvetica"/>
-                <w:i w:val="false"/>
-                <w:b w:val="false"/>
-                <w:u w:val="none"/>
-                <w:strike w:val="false"/>
-                <w:sz w:val="22"/>
-                <w:szCs w:val="22"/>
-                <w:color w:val="000000"/>
-              </w:rPr>
-            </w:pPr>
-            <w:r>
-              <w:rPr>
-                <w:rFonts w:ascii="Helvetica" w:hAnsi="Helvetica" w:eastAsia="Helvetica" w:cs="Helvetica"/>
-                <w:i w:val="false"/>
-                <w:b w:val="false"/>
-                <w:u w:val="none"/>
-                <w:strike w:val="false"/>
-                <w:sz w:val="22"/>
-                <w:szCs w:val="22"/>
-                <w:color w:val="000000"/>
-              </w:rPr>
-              <w:t xml:space="preserve">PSILOCYBIN</w:t>
-            </w:r>
-          </w:p>
-        </w:tc>
-        <w:tc>
-          <w:tcPr>
-            <w:tcBorders>
-              <w:bottom w:val="single" w:sz="12" w:space="0" w:color="666666"/>
-              <w:top w:val="none" w:sz="0" w:space="0" w:color="000000"/>
-              <w:left w:val="none" w:sz="0" w:space="0" w:color="000000"/>
-              <w:right w:val="none" w:sz="0" w:space="0" w:color="000000"/>
-            </w:tcBorders>
-            <w:shd w:val="clear" w:color="auto" w:fill="FFFFFF"/>
-            <w:tcMar>
-              <w:top w:w="0" w:type="dxa"/>
-              <w:bottom w:w="0" w:type="dxa"/>
-              <w:left w:w="0" w:type="dxa"/>
-              <w:right w:w="0" w:type="dxa"/>
-            </w:tcMar>
-            <w:vAlign w:val="center"/>
-          </w:tcPr>
-          <w:p>
-            <w:pPr>
-              <w:jc w:val="right"/>
-              <w:pBdr>
-                <w:bottom w:val="none" w:sz="0" w:space="0" w:color="000000"/>
-                <w:top w:val="none" w:sz="0" w:space="0" w:color="000000"/>
-                <w:left w:val="none" w:sz="0" w:space="0" w:color="000000"/>
-                <w:right w:val="none" w:sz="0" w:space="0" w:color="000000"/>
-              </w:pBdr>
-              <w:spacing w:after="100" w:before="100" w:line="240"/>
-              <w:ind w:left="100" w:right="100" w:firstLine="0" w:firstLineChars="0"/>
-              <w:rPr>
-                <w:rFonts w:ascii="Helvetica" w:hAnsi="Helvetica" w:eastAsia="Helvetica" w:cs="Helvetica"/>
-                <w:i w:val="false"/>
-                <w:b w:val="false"/>
-                <w:u w:val="none"/>
-                <w:strike w:val="false"/>
-                <w:sz w:val="22"/>
-                <w:szCs w:val="22"/>
-                <w:color w:val="000000"/>
-              </w:rPr>
-            </w:pPr>
-            <w:r>
-              <w:rPr>
-                <w:rFonts w:ascii="Helvetica" w:hAnsi="Helvetica" w:eastAsia="Helvetica" w:cs="Helvetica"/>
-                <w:i w:val="false"/>
-                <w:b w:val="false"/>
-                <w:u w:val="none"/>
-                <w:strike w:val="false"/>
-                <w:sz w:val="22"/>
-                <w:szCs w:val="22"/>
-                <w:color w:val="000000"/>
-              </w:rPr>
-              <w:t xml:space="preserve">162</w:t>
-            </w:r>
-          </w:p>
-        </w:tc>
-        <w:tc>
-          <w:tcPr>
-            <w:tcBorders>
-              <w:bottom w:val="single" w:sz="12" w:space="0" w:color="666666"/>
-              <w:top w:val="none" w:sz="0" w:space="0" w:color="000000"/>
-              <w:left w:val="none" w:sz="0" w:space="0" w:color="000000"/>
-              <w:right w:val="none" w:sz="0" w:space="0" w:color="000000"/>
-            </w:tcBorders>
-            <w:shd w:val="clear" w:color="auto" w:fill="FFFFFF"/>
-            <w:tcMar>
-              <w:top w:w="0" w:type="dxa"/>
-              <w:bottom w:w="0" w:type="dxa"/>
-              <w:left w:w="0" w:type="dxa"/>
-              <w:right w:w="0" w:type="dxa"/>
-            </w:tcMar>
-            <w:vAlign w:val="center"/>
-          </w:tcPr>
-          <w:p>
-            <w:pPr>
-              <w:jc w:val="left"/>
-              <w:pBdr>
-                <w:bottom w:val="none" w:sz="0" w:space="0" w:color="000000"/>
-                <w:top w:val="none" w:sz="0" w:space="0" w:color="000000"/>
-                <w:left w:val="none" w:sz="0" w:space="0" w:color="000000"/>
-                <w:right w:val="none" w:sz="0" w:space="0" w:color="000000"/>
-              </w:pBdr>
-              <w:spacing w:after="100" w:before="100" w:line="240"/>
-              <w:ind w:left="100" w:right="100" w:firstLine="0" w:firstLineChars="0"/>
-              <w:rPr>
-                <w:rFonts w:ascii="Helvetica" w:hAnsi="Helvetica" w:eastAsia="Helvetica" w:cs="Helvetica"/>
-                <w:i w:val="false"/>
-                <w:b w:val="false"/>
-                <w:u w:val="none"/>
-                <w:strike w:val="false"/>
-                <w:sz w:val="22"/>
-                <w:szCs w:val="22"/>
-                <w:color w:val="000000"/>
-              </w:rPr>
-            </w:pPr>
-            <w:r>
-              <w:rPr>
-                <w:rFonts w:ascii="Helvetica" w:hAnsi="Helvetica" w:eastAsia="Helvetica" w:cs="Helvetica"/>
-                <w:i w:val="false"/>
-                <w:b w:val="false"/>
-                <w:u w:val="none"/>
-                <w:strike w:val="false"/>
-                <w:sz w:val="22"/>
-                <w:szCs w:val="22"/>
-                <w:color w:val="000000"/>
-              </w:rPr>
-              <w:t xml:space="preserve">19.13</w:t>
-            </w:r>
-          </w:p>
-        </w:tc>
-        <w:tc>
-          <w:tcPr>
-            <w:tcBorders>
-              <w:bottom w:val="single" w:sz="12" w:space="0" w:color="666666"/>
-              <w:top w:val="none" w:sz="0" w:space="0" w:color="000000"/>
-              <w:left w:val="none" w:sz="0" w:space="0" w:color="000000"/>
-              <w:right w:val="none" w:sz="0" w:space="0" w:color="000000"/>
-            </w:tcBorders>
-            <w:shd w:val="clear" w:color="auto" w:fill="FFFFFF"/>
-            <w:tcMar>
-              <w:top w:w="0" w:type="dxa"/>
-              <w:bottom w:w="0" w:type="dxa"/>
-              <w:left w:w="0" w:type="dxa"/>
-              <w:right w:w="0" w:type="dxa"/>
-            </w:tcMar>
-            <w:vAlign w:val="center"/>
-          </w:tcPr>
-          <w:p>
-            <w:pPr>
-              <w:jc w:val="left"/>
-              <w:pBdr>
-                <w:bottom w:val="none" w:sz="0" w:space="0" w:color="000000"/>
-                <w:top w:val="none" w:sz="0" w:space="0" w:color="000000"/>
-                <w:left w:val="none" w:sz="0" w:space="0" w:color="000000"/>
-                <w:right w:val="none" w:sz="0" w:space="0" w:color="000000"/>
-              </w:pBdr>
-              <w:spacing w:after="100" w:before="100" w:line="240"/>
-              <w:ind w:left="100" w:right="100" w:firstLine="0" w:firstLineChars="0"/>
-              <w:rPr>
-                <w:rFonts w:ascii="Helvetica" w:hAnsi="Helvetica" w:eastAsia="Helvetica" w:cs="Helvetica"/>
-                <w:i w:val="false"/>
-                <w:b w:val="false"/>
-                <w:u w:val="none"/>
-                <w:strike w:val="false"/>
-                <w:sz w:val="22"/>
-                <w:szCs w:val="22"/>
-                <w:color w:val="000000"/>
-              </w:rPr>
-            </w:pPr>
-            <w:r>
-              <w:rPr>
-                <w:rFonts w:ascii="Helvetica" w:hAnsi="Helvetica" w:eastAsia="Helvetica" w:cs="Helvetica"/>
-                <w:i w:val="false"/>
-                <w:b w:val="false"/>
-                <w:u w:val="none"/>
-                <w:strike w:val="false"/>
-                <w:sz w:val="22"/>
-                <w:szCs w:val="22"/>
-                <w:color w:val="000000"/>
-              </w:rPr>
-              <w:t xml:space="preserve">&lt;0.001</w:t>
-            </w:r>
-          </w:p>
-        </w:tc>
-        <w:tc>
-          <w:tcPr>
-            <w:tcBorders>
-              <w:bottom w:val="single" w:sz="12" w:space="0" w:color="666666"/>
-              <w:top w:val="none" w:sz="0" w:space="0" w:color="000000"/>
-              <w:left w:val="none" w:sz="0" w:space="0" w:color="000000"/>
-              <w:right w:val="none" w:sz="0" w:space="0" w:color="000000"/>
-            </w:tcBorders>
-            <w:shd w:val="clear" w:color="auto" w:fill="FFFFFF"/>
-            <w:tcMar>
-              <w:top w:w="0" w:type="dxa"/>
-              <w:bottom w:w="0" w:type="dxa"/>
-              <w:left w:w="0" w:type="dxa"/>
-              <w:right w:w="0" w:type="dxa"/>
-            </w:tcMar>
-            <w:vAlign w:val="center"/>
-          </w:tcPr>
-          <w:p>
-            <w:pPr>
-              <w:jc w:val="left"/>
-              <w:pBdr>
-                <w:bottom w:val="none" w:sz="0" w:space="0" w:color="000000"/>
-                <w:top w:val="none" w:sz="0" w:space="0" w:color="000000"/>
-                <w:left w:val="none" w:sz="0" w:space="0" w:color="000000"/>
-                <w:right w:val="none" w:sz="0" w:space="0" w:color="000000"/>
-              </w:pBdr>
-              <w:spacing w:after="100" w:before="100" w:line="240"/>
-              <w:ind w:left="100" w:right="100" w:firstLine="0" w:firstLineChars="0"/>
-              <w:rPr>
-                <w:rFonts w:ascii="Helvetica" w:hAnsi="Helvetica" w:eastAsia="Helvetica" w:cs="Helvetica"/>
-                <w:i w:val="false"/>
-                <w:b w:val="false"/>
-                <w:u w:val="none"/>
-                <w:strike w:val="false"/>
-                <w:sz w:val="22"/>
-                <w:szCs w:val="22"/>
-                <w:color w:val="000000"/>
-              </w:rPr>
-            </w:pPr>
-            <w:r>
-              <w:rPr>
-                <w:rFonts w:ascii="Helvetica" w:hAnsi="Helvetica" w:eastAsia="Helvetica" w:cs="Helvetica"/>
-                <w:i w:val="false"/>
-                <w:b w:val="false"/>
-                <w:u w:val="none"/>
-                <w:strike w:val="false"/>
-                <w:sz w:val="22"/>
-                <w:szCs w:val="22"/>
-                <w:color w:val="000000"/>
-              </w:rPr>
-              <w:t xml:space="preserve">***</w:t>
+              <w:t xml:space="preserve"/>
             </w:r>
           </w:p>
         </w:tc>

</xml_diff>